<commit_message>
Added invoice for shinyapps.io. Also added Project Progress - Travis Sondgerath.xlsx (project gant figure).
</commit_message>
<xml_diff>
--- a/AFNET Project/Meeting Notes.docx
+++ b/AFNET Project/Meeting Notes.docx
@@ -1901,68 +1901,175 @@
           <w:strike/>
         </w:rPr>
       </w:pPr>
+      <w:r>
+        <w:rPr>
+          <w:strike/>
+        </w:rPr>
+        <w:t>Follow-up</w:t>
+      </w:r>
+    </w:p>
+    <w:p>
+      <w:pPr>
+        <w:rPr>
+          <w:strike/>
+        </w:rPr>
+      </w:pPr>
+      <w:r>
+        <w:rPr>
+          <w:strike/>
+        </w:rPr>
+        <w:t>Send her an example of an invoice I had previously sent to make sure it's ok</w:t>
+      </w:r>
+    </w:p>
+    <w:p>
+      <w:pPr>
+        <w:rPr>
+          <w:strike/>
+        </w:rPr>
+      </w:pPr>
+      <w:r>
+        <w:rPr>
+          <w:strike/>
+        </w:rPr>
+        <w:t>Send my bank routing and account numbers</w:t>
+      </w:r>
+    </w:p>
+    <w:p>
+      <w:pPr>
+        <w:rPr>
+          <w:strike/>
+        </w:rPr>
+      </w:pPr>
+      <w:r>
+        <w:rPr>
+          <w:strike/>
+        </w:rPr>
+        <w:t>Ask her if I should put all the work we've discussed into this SOW or JUST what I think can</w:t>
+      </w:r>
+    </w:p>
+    <w:p>
+      <w:pPr>
+        <w:rPr>
+          <w:strike/>
+        </w:rPr>
+      </w:pPr>
+      <w:r>
+        <w:rPr>
+          <w:strike/>
+        </w:rPr>
+        <w:t>be done by the end date of this project</w:t>
+      </w:r>
+    </w:p>
+    <w:p>
+      <w:r>
+        <w:rPr>
+          <w:b/>
+          <w:bCs/>
+        </w:rPr>
+        <w:t>Follow-up Notes 9/8/20</w:t>
+      </w:r>
+    </w:p>
+    <w:p>
+      <w:pPr>
+        <w:rPr>
+          <w:strike/>
+        </w:rPr>
+      </w:pPr>
+      <w:r>
+        <w:rPr>
+          <w:strike/>
+        </w:rPr>
+        <w:t>Send her the invoice today - send the invoice and ask if we need receipt to get the</w:t>
+      </w:r>
+    </w:p>
+    <w:p>
+      <w:pPr>
+        <w:rPr>
+          <w:strike/>
+        </w:rPr>
+      </w:pPr>
+      <w:r>
+        <w:rPr>
+          <w:strike/>
+        </w:rPr>
+        <w:tab/>
+        <w:t>ball rolling and then send receipt later</w:t>
+      </w:r>
+    </w:p>
+    <w:p>
+      <w:pPr>
+        <w:rPr>
+          <w:strike/>
+        </w:rPr>
+      </w:pPr>
+      <w:r>
+        <w:rPr>
+          <w:strike/>
+        </w:rPr>
+        <w:t xml:space="preserve">Today: Outline what we've done with the forms and </w:t>
+      </w:r>
+      <w:proofErr w:type="gramStart"/>
+      <w:r>
+        <w:rPr>
+          <w:strike/>
+        </w:rPr>
+        <w:t>it's</w:t>
+      </w:r>
+      <w:proofErr w:type="gramEnd"/>
+      <w:r>
+        <w:rPr>
+          <w:strike/>
+        </w:rPr>
+        <w:t xml:space="preserve"> basis in the </w:t>
+      </w:r>
+      <w:proofErr w:type="spellStart"/>
+      <w:r>
+        <w:rPr>
+          <w:strike/>
+        </w:rPr>
+        <w:t>eTool</w:t>
+      </w:r>
+      <w:proofErr w:type="spellEnd"/>
+    </w:p>
+    <w:p>
+      <w:r>
+        <w:t>Start using the Gant chart</w:t>
+      </w:r>
+    </w:p>
+    <w:p>
+      <w:pPr>
+        <w:rPr>
+          <w:strike/>
+        </w:rPr>
+      </w:pPr>
+      <w:r>
+        <w:rPr>
+          <w:strike/>
+        </w:rPr>
+        <w:t>Add Ruth to correspondence - request info/contacts</w:t>
+      </w:r>
+    </w:p>
+    <w:p>
+      <w:pPr>
+        <w:rPr>
+          <w:strike/>
+        </w:rPr>
+      </w:pPr>
       <w:bookmarkStart w:id="0" w:name="_GoBack"/>
       <w:r>
         <w:rPr>
           <w:strike/>
         </w:rPr>
-        <w:t>Follow-up</w:t>
-      </w:r>
-    </w:p>
-    <w:p>
-      <w:pPr>
+        <w:t xml:space="preserve">Be sure to CC Beatrice in </w:t>
+      </w:r>
+      <w:r>
         <w:rPr>
           <w:strike/>
         </w:rPr>
-      </w:pPr>
-      <w:r>
-        <w:rPr>
-          <w:strike/>
-        </w:rPr>
-        <w:t>Send her an example of an invoice I had previously sent to make sure it's ok</w:t>
-      </w:r>
-    </w:p>
-    <w:p>
-      <w:pPr>
-        <w:rPr>
-          <w:strike/>
-        </w:rPr>
-      </w:pPr>
-      <w:r>
-        <w:rPr>
-          <w:strike/>
-        </w:rPr>
-        <w:t>Send my bank routing and account numbers</w:t>
-      </w:r>
-    </w:p>
-    <w:p>
-      <w:pPr>
-        <w:rPr>
-          <w:strike/>
-        </w:rPr>
-      </w:pPr>
-      <w:r>
-        <w:rPr>
-          <w:strike/>
-        </w:rPr>
-        <w:t>Ask her if I should put all the work we've discussed into this SOW or JUST what I think can</w:t>
-      </w:r>
-    </w:p>
-    <w:p>
-      <w:pPr>
-        <w:rPr>
-          <w:strike/>
-        </w:rPr>
-      </w:pPr>
-      <w:r>
-        <w:rPr>
-          <w:strike/>
-        </w:rPr>
-        <w:t>be done by the end date of this project</w:t>
-      </w:r>
-    </w:p>
-    <w:bookmarkEnd w:id="0"/>
-    <w:p/>
+        <w:t>correspondence</w:t>
+      </w:r>
+      <w:bookmarkEnd w:id="0"/>
+    </w:p>
     <w:sectPr>
       <w:pgSz w:w="12240" w:h="15840"/>
       <w:pgMar w:top="1440" w:right="1440" w:bottom="1440" w:left="1440" w:header="720" w:footer="720" w:gutter="0"/>

</xml_diff>